<commit_message>
assignment 3 doc update
</commit_message>
<xml_diff>
--- a/assignment3/Assignment No.3-Shibo.docx
+++ b/assignment3/Assignment No.3-Shibo.docx
@@ -204,7 +204,29 @@
           <w:sz w:val="24"/>
           <w:szCs w:val="24"/>
         </w:rPr>
-        <w:t>(a) Implement height-weighted Quick Union with Path Compression. For this, you will flesh out the class UF_HWQUPC. All you have to do is to fill in the sections marked with // TO BE IMPLEMENTED ... // ...END IMPLEMENTATION.</w:t>
+        <w:t xml:space="preserve">(a) Implement height-weighted Quick Union with Path Compression. For this, you will flesh out the class UF_HWQUPC. All you </w:t>
+      </w:r>
+      <w:proofErr w:type="gramStart"/>
+      <w:r>
+        <w:rPr>
+          <w:rFonts w:ascii="Lato" w:eastAsia="宋体" w:hAnsi="Lato" w:cs="宋体"/>
+          <w:color w:val="2D3B45"/>
+          <w:kern w:val="0"/>
+          <w:sz w:val="24"/>
+          <w:szCs w:val="24"/>
+        </w:rPr>
+        <w:t>have to</w:t>
+      </w:r>
+      <w:proofErr w:type="gramEnd"/>
+      <w:r>
+        <w:rPr>
+          <w:rFonts w:ascii="Lato" w:eastAsia="宋体" w:hAnsi="Lato" w:cs="宋体"/>
+          <w:color w:val="2D3B45"/>
+          <w:kern w:val="0"/>
+          <w:sz w:val="24"/>
+          <w:szCs w:val="24"/>
+        </w:rPr>
+        <w:t xml:space="preserve"> do is to fill in the sections marked with // TO BE IMPLEMENTED ... // ...END IMPLEMENTATION.</w:t>
       </w:r>
     </w:p>
     <w:p>
@@ -422,7 +444,25 @@
           <w:color w:val="2D3B45"/>
           <w:shd w:val="clear" w:color="auto" w:fill="FFFFFF"/>
         </w:rPr>
-        <w:t xml:space="preserve">Using your implementation of UF_HWQUPC, develop a UF ("union-find") client that takes an integer value n from the command line to determine the number of "sites." Then generates random pairs of integers between 0 and n-1, calling connected() to determine if they are connected and union() if not. Loop until all sites are connected then print the number of </w:t>
+        <w:t xml:space="preserve">Using your implementation of UF_HWQUPC, develop a UF ("union-find") client that takes an integer value n from the command line to determine the number of "sites." Then generates random pairs of integers between 0 and n-1, calling </w:t>
+      </w:r>
+      <w:proofErr w:type="gramStart"/>
+      <w:r>
+        <w:rPr>
+          <w:rFonts w:ascii="Lato" w:hAnsi="Lato"/>
+          <w:color w:val="2D3B45"/>
+          <w:shd w:val="clear" w:color="auto" w:fill="FFFFFF"/>
+        </w:rPr>
+        <w:t>connected(</w:t>
+      </w:r>
+      <w:proofErr w:type="gramEnd"/>
+      <w:r>
+        <w:rPr>
+          <w:rFonts w:ascii="Lato" w:hAnsi="Lato"/>
+          <w:color w:val="2D3B45"/>
+          <w:shd w:val="clear" w:color="auto" w:fill="FFFFFF"/>
+        </w:rPr>
+        <w:t xml:space="preserve">) to determine if they are connected and union() if not. Loop until all sites are connected then print the number of </w:t>
       </w:r>
       <w:r>
         <w:rPr>
@@ -431,7 +471,25 @@
           <w:shd w:val="clear" w:color="auto" w:fill="FFFFFF"/>
         </w:rPr>
         <w:lastRenderedPageBreak/>
-        <w:t>connections generated. Package your program as a static method count() that takes n as the argument and returns the number of connections; and a main() that takes n from the command line, calls count() and prints the returned value. If you prefer, you can create a main program that doesn't require any input and runs the experiment for a fixed set of n values. Show evidence of your run(s).</w:t>
+        <w:t xml:space="preserve">connections generated. Package your program as a static method </w:t>
+      </w:r>
+      <w:proofErr w:type="gramStart"/>
+      <w:r>
+        <w:rPr>
+          <w:rFonts w:ascii="Lato" w:hAnsi="Lato"/>
+          <w:color w:val="2D3B45"/>
+          <w:shd w:val="clear" w:color="auto" w:fill="FFFFFF"/>
+        </w:rPr>
+        <w:t>count(</w:t>
+      </w:r>
+      <w:proofErr w:type="gramEnd"/>
+      <w:r>
+        <w:rPr>
+          <w:rFonts w:ascii="Lato" w:hAnsi="Lato"/>
+          <w:color w:val="2D3B45"/>
+          <w:shd w:val="clear" w:color="auto" w:fill="FFFFFF"/>
+        </w:rPr>
+        <w:t>) that takes n as the argument and returns the number of connections; and a main() that takes n from the command line, calls count() and prints the returned value. If you prefer, you can create a main program that doesn't require any input and runs the experiment for a fixed set of n values. Show evidence of your run(s).</w:t>
       </w:r>
     </w:p>
     <w:p>
@@ -520,18 +578,29 @@
           <w:sz w:val="32"/>
           <w:szCs w:val="32"/>
         </w:rPr>
-        <w:t>method count</w:t>
-      </w:r>
-      <w:r>
-        <w:rPr>
-          <w:rFonts w:hint="eastAsia"/>
+        <w:t xml:space="preserve">method </w:t>
+      </w:r>
+      <w:proofErr w:type="gramStart"/>
+      <w:r>
+        <w:rPr>
           <w:b/>
           <w:bCs/>
           <w:sz w:val="32"/>
           <w:szCs w:val="32"/>
         </w:rPr>
+        <w:t>count</w:t>
+      </w:r>
+      <w:r>
+        <w:rPr>
+          <w:rFonts w:hint="eastAsia"/>
+          <w:b/>
+          <w:bCs/>
+          <w:sz w:val="32"/>
+          <w:szCs w:val="32"/>
+        </w:rPr>
         <w:t>(</w:t>
       </w:r>
+      <w:proofErr w:type="gramEnd"/>
       <w:r>
         <w:rPr>
           <w:b/>
@@ -614,7 +683,27 @@
           <w:sz w:val="32"/>
           <w:szCs w:val="32"/>
         </w:rPr>
-        <w:t>method main()</w:t>
+        <w:t xml:space="preserve">method </w:t>
+      </w:r>
+      <w:proofErr w:type="gramStart"/>
+      <w:r>
+        <w:rPr>
+          <w:b/>
+          <w:bCs/>
+          <w:sz w:val="32"/>
+          <w:szCs w:val="32"/>
+        </w:rPr>
+        <w:t>main(</w:t>
+      </w:r>
+      <w:proofErr w:type="gramEnd"/>
+      <w:r>
+        <w:rPr>
+          <w:b/>
+          <w:bCs/>
+          <w:sz w:val="32"/>
+          <w:szCs w:val="32"/>
+        </w:rPr>
+        <w:t>)</w:t>
       </w:r>
       <w:r>
         <w:rPr>
@@ -684,6 +773,55 @@
         </w:rPr>
       </w:pPr>
     </w:p>
+    <w:p>
+      <w:pPr>
+        <w:rPr>
+          <w:b/>
+          <w:bCs/>
+          <w:sz w:val="32"/>
+          <w:szCs w:val="32"/>
+        </w:rPr>
+      </w:pPr>
+      <w:r>
+        <w:rPr>
+          <w:rFonts w:hint="eastAsia"/>
+          <w:b/>
+          <w:bCs/>
+          <w:sz w:val="32"/>
+          <w:szCs w:val="32"/>
+        </w:rPr>
+        <w:t>Git</w:t>
+      </w:r>
+      <w:r>
+        <w:rPr>
+          <w:rFonts w:hint="eastAsia"/>
+          <w:b/>
+          <w:bCs/>
+          <w:sz w:val="32"/>
+          <w:szCs w:val="32"/>
+        </w:rPr>
+        <w:t>：</w:t>
+      </w:r>
+    </w:p>
+    <w:p>
+      <w:pPr>
+        <w:rPr>
+          <w:rFonts w:ascii="Lato" w:hAnsi="Lato" w:hint="eastAsia"/>
+          <w:color w:val="2D3B45"/>
+          <w:shd w:val="clear" w:color="auto" w:fill="FFFFFF"/>
+        </w:rPr>
+      </w:pPr>
+      <w:bookmarkStart w:id="0" w:name="_GoBack"/>
+      <w:r>
+        <w:rPr>
+          <w:rFonts w:ascii="Lato" w:hAnsi="Lato"/>
+          <w:color w:val="2D3B45"/>
+          <w:shd w:val="clear" w:color="auto" w:fill="FFFFFF"/>
+        </w:rPr>
+        <w:t>https://github.com/ShiboLu/INFO6205-Shibo-Lu/blob/main/INFO6205-Fall2021/src/main/java/edu/neu/coe/info6205/union_find/UF_HWQUPC.java</w:t>
+      </w:r>
+    </w:p>
+    <w:bookmarkEnd w:id="0"/>
     <w:p>
       <w:pPr>
         <w:rPr>
@@ -927,51 +1065,7 @@
               <w:sz w:val="28"/>
               <w:szCs w:val="28"/>
             </w:rPr>
-            <m:t>m</m:t>
-          </m:r>
-          <m:r>
-            <m:rPr>
-              <m:sty m:val="bi"/>
-            </m:rPr>
-            <w:rPr>
-              <w:rFonts w:ascii="Cambria Math" w:hAnsi="Cambria Math"/>
-              <w:sz w:val="28"/>
-              <w:szCs w:val="28"/>
-            </w:rPr>
-            <m:t xml:space="preserve"> =</m:t>
-          </m:r>
-          <m:r>
-            <m:rPr>
-              <m:sty m:val="bi"/>
-            </m:rPr>
-            <w:rPr>
-              <w:rFonts w:ascii="Cambria Math" w:hAnsi="Cambria Math"/>
-              <w:sz w:val="28"/>
-              <w:szCs w:val="28"/>
-            </w:rPr>
-            <m:t>0.37114*</m:t>
-          </m:r>
-          <m:r>
-            <m:rPr>
-              <m:sty m:val="bi"/>
-            </m:rPr>
-            <w:rPr>
-              <w:rFonts w:ascii="Cambria Math" w:hAnsi="Cambria Math"/>
-              <w:sz w:val="28"/>
-              <w:szCs w:val="28"/>
-            </w:rPr>
-            <m:t xml:space="preserve"> </m:t>
-          </m:r>
-          <m:r>
-            <m:rPr>
-              <m:sty m:val="bi"/>
-            </m:rPr>
-            <w:rPr>
-              <w:rFonts w:ascii="Cambria Math" w:hAnsi="Cambria Math"/>
-              <w:sz w:val="28"/>
-              <w:szCs w:val="28"/>
-            </w:rPr>
-            <m:t xml:space="preserve">n* </m:t>
+            <m:t xml:space="preserve">m =0.37114* n* </m:t>
           </m:r>
           <m:func>
             <m:funcPr>
@@ -1062,7 +1156,25 @@
           <w:color w:val="2D3B45"/>
           <w:shd w:val="clear" w:color="auto" w:fill="FFFFFF"/>
         </w:rPr>
-        <w:t xml:space="preserve">Every times we connect two 'site', It will be more difficult to find next unconnected pairs. This will make the average connect times to </w:t>
+        <w:t xml:space="preserve">Every </w:t>
+      </w:r>
+      <w:proofErr w:type="gramStart"/>
+      <w:r>
+        <w:rPr>
+          <w:rFonts w:ascii="Lato" w:hAnsi="Lato"/>
+          <w:color w:val="2D3B45"/>
+          <w:shd w:val="clear" w:color="auto" w:fill="FFFFFF"/>
+        </w:rPr>
+        <w:t>times</w:t>
+      </w:r>
+      <w:proofErr w:type="gramEnd"/>
+      <w:r>
+        <w:rPr>
+          <w:rFonts w:ascii="Lato" w:hAnsi="Lato"/>
+          <w:color w:val="2D3B45"/>
+          <w:shd w:val="clear" w:color="auto" w:fill="FFFFFF"/>
+        </w:rPr>
+        <w:t xml:space="preserve"> we connect two 'site', It will be more difficult to find next unconnected pairs. This will make the average connect times to </w:t>
       </w:r>
       <m:oMath>
         <m:func>
@@ -1224,13 +1336,31 @@
           <w:color w:val="2D3B45"/>
           <w:shd w:val="clear" w:color="auto" w:fill="FFFFFF"/>
         </w:rPr>
-        <w:t xml:space="preserve"> is 0.37114.</w:t>
-      </w:r>
-    </w:p>
-    <w:p>
-      <w:pPr>
-        <w:rPr>
-          <w:rFonts w:ascii="Lato" w:hAnsi="Lato" w:hint="eastAsia"/>
+        <w:t xml:space="preserve"> </w:t>
+      </w:r>
+      <w:proofErr w:type="gramStart"/>
+      <w:r>
+        <w:rPr>
+          <w:rFonts w:ascii="Lato" w:hAnsi="Lato"/>
+          <w:color w:val="2D3B45"/>
+          <w:shd w:val="clear" w:color="auto" w:fill="FFFFFF"/>
+        </w:rPr>
+        <w:t>is</w:t>
+      </w:r>
+      <w:proofErr w:type="gramEnd"/>
+      <w:r>
+        <w:rPr>
+          <w:rFonts w:ascii="Lato" w:hAnsi="Lato"/>
+          <w:color w:val="2D3B45"/>
+          <w:shd w:val="clear" w:color="auto" w:fill="FFFFFF"/>
+        </w:rPr>
+        <w:t xml:space="preserve"> 0.37114.</w:t>
+      </w:r>
+    </w:p>
+    <w:p>
+      <w:pPr>
+        <w:rPr>
+          <w:rFonts w:ascii="Lato" w:hAnsi="Lato"/>
           <w:color w:val="2D3B45"/>
           <w:shd w:val="clear" w:color="auto" w:fill="FFFFFF"/>
         </w:rPr>
@@ -1309,7 +1439,6 @@
     <w:p>
       <w:pPr>
         <w:rPr>
-          <w:rFonts w:hint="eastAsia"/>
           <w:b/>
           <w:bCs/>
           <w:sz w:val="28"/>
@@ -1445,8 +1574,6 @@
       <w:r>
         <w:t>3</w:t>
       </w:r>
-      <w:bookmarkStart w:id="0" w:name="_GoBack"/>
-      <w:bookmarkEnd w:id="0"/>
     </w:p>
     <w:sectPr>
       <w:pgSz w:w="11906" w:h="16838"/>
@@ -2480,7 +2607,7 @@
 </file>
 
 <file path=customXml/itemProps1.xml><?xml version="1.0" encoding="utf-8"?>
-<ds:datastoreItem xmlns:ds="http://schemas.openxmlformats.org/officeDocument/2006/customXml" ds:itemID="{80C5E975-377D-43C9-A92D-8352F7FA7AFC}">
+<ds:datastoreItem xmlns:ds="http://schemas.openxmlformats.org/officeDocument/2006/customXml" ds:itemID="{11AAF155-B8AD-4166-97A6-82B025088925}">
   <ds:schemaRefs>
     <ds:schemaRef ds:uri="http://schemas.openxmlformats.org/officeDocument/2006/bibliography"/>
   </ds:schemaRefs>

</xml_diff>